<commit_message>
Picture was wrongly positioned
</commit_message>
<xml_diff>
--- a/2020-Abgabe01-Mühlbacher-Toporsch-Weigl.docx
+++ b/2020-Abgabe01-Mühlbacher-Toporsch-Weigl.docx
@@ -1,6 +1,6 @@
 
 <file path=word/document.xml><?xml version="1.0" encoding="utf-8"?>
-<w:document xmlns:wpc="http://schemas.microsoft.com/office/word/2010/wordprocessingCanvas" xmlns:cx="http://schemas.microsoft.com/office/drawing/2014/chartex" xmlns:cx1="http://schemas.microsoft.com/office/drawing/2015/9/8/chartex" xmlns:cx2="http://schemas.microsoft.com/office/drawing/2015/10/21/chartex" xmlns:cx3="http://schemas.microsoft.com/office/drawing/2016/5/9/chartex" xmlns:cx4="http://schemas.microsoft.com/office/drawing/2016/5/10/chartex" xmlns:cx5="http://schemas.microsoft.com/office/drawing/2016/5/11/chartex" xmlns:cx6="http://schemas.microsoft.com/office/drawing/2016/5/12/chartex" xmlns:cx7="http://schemas.microsoft.com/office/drawing/2016/5/13/chartex" xmlns:cx8="http://schemas.microsoft.com/office/drawing/2016/5/14/chartex" xmlns:mc="http://schemas.openxmlformats.org/markup-compatibility/2006" xmlns:aink="http://schemas.microsoft.com/office/drawing/2016/ink" xmlns:am3d="http://schemas.microsoft.com/office/drawing/2017/model3d" xmlns:o="urn:schemas-microsoft-com:office:office" xmlns:r="http://schemas.openxmlformats.org/officeDocument/2006/relationships" xmlns:m="http://schemas.openxmlformats.org/officeDocument/2006/math" xmlns:v="urn:schemas-microsoft-com:vml" xmlns:wp14="http://schemas.microsoft.com/office/word/2010/wordprocessingDrawing" xmlns:wp="http://schemas.openxmlformats.org/drawingml/2006/wordprocessingDrawing" xmlns:w10="urn:schemas-microsoft-com:office:word" xmlns:w="http://schemas.openxmlformats.org/wordprocessingml/2006/main" xmlns:w14="http://schemas.microsoft.com/office/word/2010/wordml" xmlns:w15="http://schemas.microsoft.com/office/word/2012/wordml" xmlns:w16cid="http://schemas.microsoft.com/office/word/2016/wordml/cid" xmlns:w16se="http://schemas.microsoft.com/office/word/2015/wordml/symex" xmlns:wpg="http://schemas.microsoft.com/office/word/2010/wordprocessingGroup" xmlns:wpi="http://schemas.microsoft.com/office/word/2010/wordprocessingInk" xmlns:wne="http://schemas.microsoft.com/office/word/2006/wordml" xmlns:wps="http://schemas.microsoft.com/office/word/2010/wordprocessingShape" mc:Ignorable="w14 w15 w16se w16cid wp14">
+<w:document xmlns:wpc="http://schemas.microsoft.com/office/word/2010/wordprocessingCanvas" xmlns:cx="http://schemas.microsoft.com/office/drawing/2014/chartex" xmlns:mc="http://schemas.openxmlformats.org/markup-compatibility/2006" xmlns:o="urn:schemas-microsoft-com:office:office" xmlns:r="http://schemas.openxmlformats.org/officeDocument/2006/relationships" xmlns:m="http://schemas.openxmlformats.org/officeDocument/2006/math" xmlns:v="urn:schemas-microsoft-com:vml" xmlns:wp14="http://schemas.microsoft.com/office/word/2010/wordprocessingDrawing" xmlns:wp="http://schemas.openxmlformats.org/drawingml/2006/wordprocessingDrawing" xmlns:w10="urn:schemas-microsoft-com:office:word" xmlns:w="http://schemas.openxmlformats.org/wordprocessingml/2006/main" xmlns:w14="http://schemas.microsoft.com/office/word/2010/wordml" xmlns:w15="http://schemas.microsoft.com/office/word/2012/wordml" xmlns:w16se="http://schemas.microsoft.com/office/word/2015/wordml/symex" xmlns:wpg="http://schemas.microsoft.com/office/word/2010/wordprocessingGroup" xmlns:wpi="http://schemas.microsoft.com/office/word/2010/wordprocessingInk" xmlns:wne="http://schemas.microsoft.com/office/word/2006/wordml" xmlns:wps="http://schemas.microsoft.com/office/word/2010/wordprocessingShape" mc:Ignorable="w14 w15 w16se wp14">
   <w:body>
     <w:p>
       <w:pPr>
@@ -193,104 +193,10 @@
         <w:rPr>
           <w:rFonts w:ascii="Cambria" w:hAnsi="Cambria" w:cs="Arial"/>
         </w:rPr>
-        <w:t xml:space="preserve">Nachdem das GitHub Repository von Herrn Toporsch angelegt wurde, habe ich zuerst die Repository lokal auf meinen Rechner </w:t>
-      </w:r>
-      <w:proofErr w:type="spellStart"/>
-      <w:r>
-        <w:rPr>
-          <w:rFonts w:ascii="Cambria" w:hAnsi="Cambria" w:cs="Arial"/>
-        </w:rPr>
-        <w:t>gecloned</w:t>
-      </w:r>
-      <w:proofErr w:type="spellEnd"/>
-      <w:r>
-        <w:rPr>
-          <w:rFonts w:ascii="Cambria" w:hAnsi="Cambria" w:cs="Arial"/>
-        </w:rPr>
-        <w:t xml:space="preserve"> und dann angefangen meine Subklasse mitsamt der zwei Subklassen dieser Klasse zu konzeptionieren. Ich habe mich hier für Vodka basierte Getränke entschieden. Zuerst habe ich auf Papier ein ganz simples Diagramm </w:t>
-      </w:r>
-      <w:proofErr w:type="gramStart"/>
-      <w:r>
-        <w:rPr>
-          <w:rFonts w:ascii="Cambria" w:hAnsi="Cambria" w:cs="Arial"/>
-        </w:rPr>
-        <w:t>erstellt</w:t>
-      </w:r>
-      <w:proofErr w:type="gramEnd"/>
-      <w:r>
-        <w:rPr>
-          <w:rFonts w:ascii="Cambria" w:hAnsi="Cambria" w:cs="Arial"/>
-        </w:rPr>
-        <w:t xml:space="preserve"> um die Klassenvererbung zu visualisieren und um festzustellen, welche Klassen überhaupt erzeugt werden müssen. Als Überklasse habe ich „</w:t>
-      </w:r>
-      <w:proofErr w:type="spellStart"/>
-      <w:r>
-        <w:rPr>
-          <w:rFonts w:ascii="Cambria" w:hAnsi="Cambria" w:cs="Arial"/>
-        </w:rPr>
-        <w:t>VodkaDrink</w:t>
-      </w:r>
-      <w:proofErr w:type="spellEnd"/>
-      <w:r>
-        <w:rPr>
-          <w:rFonts w:ascii="Cambria" w:hAnsi="Cambria" w:cs="Arial"/>
-        </w:rPr>
-        <w:t xml:space="preserve">“ gewählt und als Subklassen „Vodka </w:t>
-      </w:r>
-      <w:proofErr w:type="spellStart"/>
-      <w:r>
-        <w:rPr>
-          <w:rFonts w:ascii="Cambria" w:hAnsi="Cambria" w:cs="Arial"/>
-        </w:rPr>
-        <w:t>mischungen</w:t>
-      </w:r>
-      <w:proofErr w:type="spellEnd"/>
-      <w:r>
-        <w:rPr>
-          <w:rFonts w:ascii="Cambria" w:hAnsi="Cambria" w:cs="Arial"/>
-        </w:rPr>
-        <w:t>“ und „Vodka Pur“. Um das Ganze ins Englische zu bringen habe ich die Subklassen im Nachhinein in „</w:t>
-      </w:r>
-      <w:proofErr w:type="spellStart"/>
-      <w:r>
-        <w:rPr>
-          <w:rFonts w:ascii="Cambria" w:hAnsi="Cambria" w:cs="Arial"/>
-        </w:rPr>
-        <w:t>VodkaLongdrink</w:t>
-      </w:r>
-      <w:proofErr w:type="spellEnd"/>
-      <w:r>
-        <w:rPr>
-          <w:rFonts w:ascii="Cambria" w:hAnsi="Cambria" w:cs="Arial"/>
-        </w:rPr>
-        <w:t>“ und „</w:t>
-      </w:r>
-      <w:proofErr w:type="spellStart"/>
-      <w:r>
-        <w:rPr>
-          <w:rFonts w:ascii="Cambria" w:hAnsi="Cambria" w:cs="Arial"/>
-        </w:rPr>
-        <w:t>VodkaShot</w:t>
-      </w:r>
-      <w:proofErr w:type="spellEnd"/>
-      <w:r>
-        <w:rPr>
-          <w:rFonts w:ascii="Cambria" w:hAnsi="Cambria" w:cs="Arial"/>
-        </w:rPr>
-        <w:t xml:space="preserve">“ umbenannt. </w:t>
-      </w:r>
-      <w:r>
-        <w:rPr>
-          <w:rFonts w:ascii="Cambria" w:hAnsi="Cambria" w:cs="Arial"/>
-          <w:noProof/>
-          <w:lang w:eastAsia="de-AT"/>
-        </w:rPr>
-        <w:pict w14:anchorId="0238BFB7">
-          <v:shape id="_x0000_s1031" type="#_x0000_t75" style="position:absolute;left:0;text-align:left;margin-left:0;margin-top:0;width:453.35pt;height:171.65pt;z-index:251658240;mso-position-horizontal-relative:text;mso-position-vertical-relative:text">
-            <v:imagedata r:id="rId8" o:title="Dokumentation"/>
-          </v:shape>
-        </w:pict>
-      </w:r>
+        <w:t xml:space="preserve">Nachdem das GitHub Repository von Herrn Toporsch angelegt wurde, habe ich zuerst die Repository lokal auf meinen Rechner gecloned und dann angefangen meine Subklasse mitsamt der zwei Subklassen dieser Klasse zu konzeptionieren. Ich habe mich hier für Vodka basierte Getränke entschieden. Zuerst habe ich auf Papier ein ganz simples Diagramm erstellt um die Klassenvererbung zu visualisieren und um festzustellen, welche Klassen überhaupt erzeugt werden müssen. Als Überklasse habe ich „VodkaDrink“ gewählt und als Subklassen „Vodka mischungen“ und „Vodka Pur“. Um das Ganze ins Englische zu bringen habe ich die Subklassen im Nachhinein in „VodkaLongdrink“ und „VodkaShot“ umbenannt. </w:t>
+      </w:r>
+      <w:bookmarkStart w:id="0" w:name="_GoBack"/>
+      <w:bookmarkEnd w:id="0"/>
     </w:p>
     <w:p>
       <w:pPr>
@@ -323,7 +229,7 @@
                     </pic:cNvPicPr>
                   </pic:nvPicPr>
                   <pic:blipFill>
-                    <a:blip r:embed="rId9" cstate="print">
+                    <a:blip r:embed="rId8" cstate="print">
                       <a:extLst>
                         <a:ext uri="{28A0092B-C50C-407E-A947-70E740481C1C}">
                           <a14:useLocalDpi xmlns:a14="http://schemas.microsoft.com/office/drawing/2010/main" val="0"/>
@@ -365,105 +271,21 @@
         <w:rPr>
           <w:rFonts w:ascii="Cambria" w:hAnsi="Cambria" w:cs="Arial"/>
         </w:rPr>
-        <w:t>„</w:t>
-      </w:r>
-      <w:proofErr w:type="spellStart"/>
+        <w:t>„VodkaDrink“ sollte in diesem Konstrukt einen Sammelbegriff für alle Drinks darstellen, die Vodka beinhalten. „VodkaLongdrink“ sollte dagegen ein Mischgetränk aus Vodka und einem alkoholfreien Getränk und „VodkaShot“ puren Vodka darstellen.</w:t>
+      </w:r>
       <w:r>
         <w:rPr>
           <w:rFonts w:ascii="Cambria" w:hAnsi="Cambria" w:cs="Arial"/>
         </w:rPr>
-        <w:t>VodkaDrink</w:t>
-      </w:r>
-      <w:proofErr w:type="spellEnd"/>
+        <w:br/>
+        <w:t>Als nächsten Schritt habe ich mir überlegt, was dieses Konstrukt als Funktionalität mitbringen sollte und bin schlussendlich auf die Idee gekommen, einen Blutalkoholgehalt Rechner zu programmieren, oder besser gesagt einen  Rechner, der dir basierend auf deinem Blutalkoholgehalt deinen aktuellen Körperstatus zurückgeben soll. Dies soll verwirklicht werden, indem man durch eine Methode in der „VodkaDrink“ Klasse eine Liste aus „VodkaDrink“ Objekten einliest, und daraus basierend auf Geschlecht und Gewicht der zu berechnenden Person, sowie der Zeit der Einnahme einen Blutalkoholgehalt errechnet und dann einen Körper Status zurück gibt.</w:t>
+      </w:r>
       <w:r>
         <w:rPr>
           <w:rFonts w:ascii="Cambria" w:hAnsi="Cambria" w:cs="Arial"/>
         </w:rPr>
-        <w:t>“ sollte in diesem Konstrukt einen Sammelbegriff für alle Drinks darstellen, die Vodka beinhalten. „</w:t>
-      </w:r>
-      <w:proofErr w:type="spellStart"/>
-      <w:r>
-        <w:rPr>
-          <w:rFonts w:ascii="Cambria" w:hAnsi="Cambria" w:cs="Arial"/>
-        </w:rPr>
-        <w:t>VodkaLongdrink</w:t>
-      </w:r>
-      <w:proofErr w:type="spellEnd"/>
-      <w:r>
-        <w:rPr>
-          <w:rFonts w:ascii="Cambria" w:hAnsi="Cambria" w:cs="Arial"/>
-        </w:rPr>
-        <w:t>“ sollte dagegen ein Mischgetränk aus Vodka und einem alkoholfreien Getränk und „</w:t>
-      </w:r>
-      <w:proofErr w:type="spellStart"/>
-      <w:r>
-        <w:rPr>
-          <w:rFonts w:ascii="Cambria" w:hAnsi="Cambria" w:cs="Arial"/>
-        </w:rPr>
-        <w:t>VodkaShot</w:t>
-      </w:r>
-      <w:proofErr w:type="spellEnd"/>
-      <w:r>
-        <w:rPr>
-          <w:rFonts w:ascii="Cambria" w:hAnsi="Cambria" w:cs="Arial"/>
-        </w:rPr>
-        <w:t>“ puren Vodka darstellen.</w:t>
-      </w:r>
-      <w:r>
-        <w:rPr>
-          <w:rFonts w:ascii="Cambria" w:hAnsi="Cambria" w:cs="Arial"/>
-        </w:rPr>
         <w:br/>
-        <w:t>Als nächsten Schritt habe ich mir überlegt, was dieses Konstrukt als Funktionalität mitbringen sollte und bin schlussendlich auf die Idee gekommen, einen Blutalkoholgehalt Rechner zu programmieren, oder besser gesagt einen  Rechner, der dir basierend auf deinem Blutalkoholgehalt deinen aktuellen Körperstatus zurückgeben soll. Dies soll verwirklicht werden, indem man durch eine Methode in der „</w:t>
-      </w:r>
-      <w:proofErr w:type="spellStart"/>
-      <w:r>
-        <w:rPr>
-          <w:rFonts w:ascii="Cambria" w:hAnsi="Cambria" w:cs="Arial"/>
-        </w:rPr>
-        <w:t>VodkaDrink</w:t>
-      </w:r>
-      <w:proofErr w:type="spellEnd"/>
-      <w:r>
-        <w:rPr>
-          <w:rFonts w:ascii="Cambria" w:hAnsi="Cambria" w:cs="Arial"/>
-        </w:rPr>
-        <w:t>“ Klasse eine Liste aus „</w:t>
-      </w:r>
-      <w:proofErr w:type="spellStart"/>
-      <w:r>
-        <w:rPr>
-          <w:rFonts w:ascii="Cambria" w:hAnsi="Cambria" w:cs="Arial"/>
-        </w:rPr>
-        <w:t>VodkaDrink</w:t>
-      </w:r>
-      <w:proofErr w:type="spellEnd"/>
-      <w:r>
-        <w:rPr>
-          <w:rFonts w:ascii="Cambria" w:hAnsi="Cambria" w:cs="Arial"/>
-        </w:rPr>
-        <w:t>“ Objekten einliest, und daraus basierend auf Geschlecht und Gewicht der zu berechnenden Person, sowie der Zeit der Einnahme einen Blutalkoholgehalt errechnet und dann einen Körper Status zurück gibt.</w:t>
-      </w:r>
-      <w:r>
-        <w:rPr>
-          <w:rFonts w:ascii="Cambria" w:hAnsi="Cambria" w:cs="Arial"/>
-        </w:rPr>
-        <w:br/>
-        <w:t xml:space="preserve">Die Rückgabe war zuerst als </w:t>
-      </w:r>
-      <w:proofErr w:type="spellStart"/>
-      <w:r>
-        <w:rPr>
-          <w:rFonts w:ascii="Cambria" w:hAnsi="Cambria" w:cs="Arial"/>
-        </w:rPr>
-        <w:t>Enum</w:t>
-      </w:r>
-      <w:proofErr w:type="spellEnd"/>
-      <w:r>
-        <w:rPr>
-          <w:rFonts w:ascii="Cambria" w:hAnsi="Cambria" w:cs="Arial"/>
-        </w:rPr>
-        <w:t xml:space="preserve"> konzipiert, ich habe mich letzten Endes aber für einen String entschieden.</w:t>
+        <w:t>Die Rückgabe war zuerst als Enum konzipiert, ich habe mich letzten Endes aber für einen String entschieden.</w:t>
       </w:r>
     </w:p>
     <w:p>
@@ -483,63 +305,7 @@
           <w:rFonts w:ascii="Cambria" w:hAnsi="Cambria" w:cs="Arial"/>
         </w:rPr>
         <w:br/>
-        <w:t>Im Anschluss habe ich in der Repository eine neue Branch namens „</w:t>
-      </w:r>
-      <w:proofErr w:type="spellStart"/>
-      <w:r>
-        <w:rPr>
-          <w:rFonts w:ascii="Cambria" w:hAnsi="Cambria" w:cs="Arial"/>
-        </w:rPr>
-        <w:t>vodkadrink</w:t>
-      </w:r>
-      <w:proofErr w:type="spellEnd"/>
-      <w:r>
-        <w:rPr>
-          <w:rFonts w:ascii="Cambria" w:hAnsi="Cambria" w:cs="Arial"/>
-        </w:rPr>
-        <w:t xml:space="preserve">“ geöffnet, in der ich von nun an meine </w:t>
-      </w:r>
-      <w:proofErr w:type="spellStart"/>
-      <w:r>
-        <w:rPr>
-          <w:rFonts w:ascii="Cambria" w:hAnsi="Cambria" w:cs="Arial"/>
-        </w:rPr>
-        <w:t>updates</w:t>
-      </w:r>
-      <w:proofErr w:type="spellEnd"/>
-      <w:r>
-        <w:rPr>
-          <w:rFonts w:ascii="Cambria" w:hAnsi="Cambria" w:cs="Arial"/>
-        </w:rPr>
-        <w:t xml:space="preserve"> </w:t>
-      </w:r>
-      <w:proofErr w:type="spellStart"/>
-      <w:r>
-        <w:rPr>
-          <w:rFonts w:ascii="Cambria" w:hAnsi="Cambria" w:cs="Arial"/>
-        </w:rPr>
-        <w:t>gepushed</w:t>
-      </w:r>
-      <w:proofErr w:type="spellEnd"/>
-      <w:r>
-        <w:rPr>
-          <w:rFonts w:ascii="Cambria" w:hAnsi="Cambria" w:cs="Arial"/>
-        </w:rPr>
-        <w:t xml:space="preserve"> habe um sie zum Schluss mit der </w:t>
-      </w:r>
-      <w:proofErr w:type="spellStart"/>
-      <w:r>
-        <w:rPr>
-          <w:rFonts w:ascii="Cambria" w:hAnsi="Cambria" w:cs="Arial"/>
-        </w:rPr>
-        <w:t>master</w:t>
-      </w:r>
-      <w:proofErr w:type="spellEnd"/>
-      <w:r>
-        <w:rPr>
-          <w:rFonts w:ascii="Cambria" w:hAnsi="Cambria" w:cs="Arial"/>
-        </w:rPr>
-        <w:t xml:space="preserve"> Branch zu vereinigen.</w:t>
+        <w:t>Im Anschluss habe ich in der Repository eine neue Branch namens „vodkadrink“ geöffnet, in der ich von nun an meine updates gepushed habe um sie zum Schluss mit der master Branch zu vereinigen.</w:t>
       </w:r>
     </w:p>
     <w:p>
@@ -552,35 +318,7 @@
         <w:rPr>
           <w:rFonts w:ascii="Cambria" w:hAnsi="Cambria" w:cs="Arial"/>
         </w:rPr>
-        <w:t xml:space="preserve">Jetzt habe ich das Projekt in </w:t>
-      </w:r>
-      <w:proofErr w:type="spellStart"/>
-      <w:r>
-        <w:rPr>
-          <w:rFonts w:ascii="Cambria" w:hAnsi="Cambria" w:cs="Arial"/>
-        </w:rPr>
-        <w:t>IntelliJ</w:t>
-      </w:r>
-      <w:proofErr w:type="spellEnd"/>
-      <w:r>
-        <w:rPr>
-          <w:rFonts w:ascii="Cambria" w:hAnsi="Cambria" w:cs="Arial"/>
-        </w:rPr>
-        <w:t xml:space="preserve"> importiert indem ich ein neues Projekt aus bestehenden Quellen erstellt habe und hierfür die „pom.xml“ angewählt habe, um es auch wirklich als Maven Projekt zu importieren. Angefangen habe ich die Implementierung meines Konzeptes, indem ich zuerst für alle Klassen festgestellt habe, welche Methoden und Konstruktoren sie benötigen. Diese habe ich dann als Signatur implementiert und mithilfe von </w:t>
-      </w:r>
-      <w:proofErr w:type="spellStart"/>
-      <w:r>
-        <w:rPr>
-          <w:rFonts w:ascii="Cambria" w:hAnsi="Cambria" w:cs="Arial"/>
-        </w:rPr>
-        <w:t>JavaDoc</w:t>
-      </w:r>
-      <w:proofErr w:type="spellEnd"/>
-      <w:r>
-        <w:rPr>
-          <w:rFonts w:ascii="Cambria" w:hAnsi="Cambria" w:cs="Arial"/>
-        </w:rPr>
-        <w:t xml:space="preserve"> beschrieben.</w:t>
+        <w:t>Jetzt habe ich das Projekt in IntelliJ importiert indem ich ein neues Projekt aus bestehenden Quellen erstellt habe und hierfür die „pom.xml“ angewählt habe, um es auch wirklich als Maven Projekt zu importieren. Angefangen habe ich die Implementierung meines Konzeptes, indem ich zuerst für alle Klassen festgestellt habe, welche Methoden und Konstruktoren sie benötigen. Diese habe ich dann als Signatur implementiert und mithilfe von JavaDoc beschrieben.</w:t>
       </w:r>
     </w:p>
     <w:p>
@@ -614,7 +352,7 @@
                     </pic:cNvPicPr>
                   </pic:nvPicPr>
                   <pic:blipFill>
-                    <a:blip r:embed="rId10" cstate="print">
+                    <a:blip r:embed="rId9" cstate="print">
                       <a:extLst>
                         <a:ext uri="{28A0092B-C50C-407E-A947-70E740481C1C}">
                           <a14:useLocalDpi xmlns:a14="http://schemas.microsoft.com/office/drawing/2010/main" val="0"/>
@@ -656,35 +394,7 @@
         <w:rPr>
           <w:rFonts w:ascii="Cambria" w:hAnsi="Cambria" w:cs="Arial"/>
         </w:rPr>
-        <w:t xml:space="preserve">Als Solches habe ich die Klassen auch das erste Mal auf die GitHub Repository </w:t>
-      </w:r>
-      <w:proofErr w:type="spellStart"/>
-      <w:r>
-        <w:rPr>
-          <w:rFonts w:ascii="Cambria" w:hAnsi="Cambria" w:cs="Arial"/>
-        </w:rPr>
-        <w:t>gepushed</w:t>
-      </w:r>
-      <w:proofErr w:type="spellEnd"/>
-      <w:r>
-        <w:rPr>
-          <w:rFonts w:ascii="Cambria" w:hAnsi="Cambria" w:cs="Arial"/>
-        </w:rPr>
-        <w:t xml:space="preserve">. Danach habe ich die Methoden und Konstruktoren implementiert, damit sie ihre Funktionalität erhalten. Im Verlauf des Programmierens haben sich manche Ideen leicht abgeändert und es wurden Bearbeitungen durchgeführt, diese sind aber immer einher gegangen mit einer Bearbeitung der Beschreibung, sodass immer klar ist, was der Code gerade macht. Die Änderungen habe ich regelmäßig auf die Repository </w:t>
-      </w:r>
-      <w:proofErr w:type="spellStart"/>
-      <w:r>
-        <w:rPr>
-          <w:rFonts w:ascii="Cambria" w:hAnsi="Cambria" w:cs="Arial"/>
-        </w:rPr>
-        <w:t>gepushed</w:t>
-      </w:r>
-      <w:proofErr w:type="spellEnd"/>
-      <w:r>
-        <w:rPr>
-          <w:rFonts w:ascii="Cambria" w:hAnsi="Cambria" w:cs="Arial"/>
-        </w:rPr>
-        <w:t xml:space="preserve"> und mit Nachrichten versehen, die beschreiben was geändert wurde.</w:t>
+        <w:t>Als Solches habe ich die Klassen auch das erste Mal auf die GitHub Repository gepushed. Danach habe ich die Methoden und Konstruktoren implementiert, damit sie ihre Funktionalität erhalten. Im Verlauf des Programmierens haben sich manche Ideen leicht abgeändert und es wurden Bearbeitungen durchgeführt, diese sind aber immer einher gegangen mit einer Bearbeitung der Beschreibung, sodass immer klar ist, was der Code gerade macht. Die Änderungen habe ich regelmäßig auf die Repository gepushed und mit Nachrichten versehen, die beschreiben was geändert wurde.</w:t>
       </w:r>
     </w:p>
     <w:p>
@@ -718,7 +428,7 @@
                     </pic:cNvPicPr>
                   </pic:nvPicPr>
                   <pic:blipFill>
-                    <a:blip r:embed="rId11">
+                    <a:blip r:embed="rId10">
                       <a:extLst>
                         <a:ext uri="{28A0092B-C50C-407E-A947-70E740481C1C}">
                           <a14:useLocalDpi xmlns:a14="http://schemas.microsoft.com/office/drawing/2010/main" val="0"/>
@@ -787,19 +497,20 @@
           <w:szCs w:val="22"/>
           <w:lang w:eastAsia="en-US"/>
         </w:rPr>
-        <w:t>Zu aller erst habe ich mir ein Thema für meine 3 Klassen überlegen müssen. Da mir Herr Weigl bereits von seiner Idee berichtet hatte, wollte ich eine ähnliche Route einschlagen. Ich plante eine genaue Berechnung der Kalorien eines bestimmten Cocktails ermöglichen und nannte die Subklasse von Drinks somit “</w:t>
-      </w:r>
-      <w:proofErr w:type="spellStart"/>
-      <w:r>
+        <w:t>Zu aller erst habe ich mir ein Thema für meine 3 Klassen überlegen müssen. Da mir Herr Weigl bereits von seiner Idee berichtet hatte, wollte ich eine ähnliche Route einschlagen. Ich plante eine genaue Berechnung der Kalorien eines bestimmten Cocktails ermöglichen und nannte die Subklasse von Drinks somit “CocktailDrinks”. Die Subklassen dieser Klasse repräsentieren zwei sehr bekannte Cocktails - “LongIslandIceTea” und “PinaColada”.</w:t>
+      </w:r>
+    </w:p>
+    <w:p>
+      <w:pPr>
+        <w:pStyle w:val="StandardWeb"/>
+        <w:spacing w:before="240" w:beforeAutospacing="0" w:after="240" w:afterAutospacing="0"/>
         <w:rPr>
           <w:rFonts w:ascii="Cambria" w:eastAsiaTheme="majorEastAsia" w:hAnsi="Cambria" w:cs="Arial"/>
           <w:sz w:val="22"/>
           <w:szCs w:val="22"/>
           <w:lang w:eastAsia="en-US"/>
         </w:rPr>
-        <w:t>CocktailDrinks</w:t>
-      </w:r>
-      <w:proofErr w:type="spellEnd"/>
+      </w:pPr>
       <w:r>
         <w:rPr>
           <w:rFonts w:ascii="Cambria" w:eastAsiaTheme="majorEastAsia" w:hAnsi="Cambria" w:cs="Arial"/>
@@ -807,148 +518,7 @@
           <w:szCs w:val="22"/>
           <w:lang w:eastAsia="en-US"/>
         </w:rPr>
-        <w:t>”. Die Subklassen dieser Klasse repräsentieren zwei sehr bekannte Cocktails - “</w:t>
-      </w:r>
-      <w:proofErr w:type="spellStart"/>
-      <w:r>
-        <w:rPr>
-          <w:rFonts w:ascii="Cambria" w:eastAsiaTheme="majorEastAsia" w:hAnsi="Cambria" w:cs="Arial"/>
-          <w:sz w:val="22"/>
-          <w:szCs w:val="22"/>
-          <w:lang w:eastAsia="en-US"/>
-        </w:rPr>
-        <w:t>LongIslandIceTea</w:t>
-      </w:r>
-      <w:proofErr w:type="spellEnd"/>
-      <w:r>
-        <w:rPr>
-          <w:rFonts w:ascii="Cambria" w:eastAsiaTheme="majorEastAsia" w:hAnsi="Cambria" w:cs="Arial"/>
-          <w:sz w:val="22"/>
-          <w:szCs w:val="22"/>
-          <w:lang w:eastAsia="en-US"/>
-        </w:rPr>
-        <w:t>” und “</w:t>
-      </w:r>
-      <w:proofErr w:type="spellStart"/>
-      <w:r>
-        <w:rPr>
-          <w:rFonts w:ascii="Cambria" w:eastAsiaTheme="majorEastAsia" w:hAnsi="Cambria" w:cs="Arial"/>
-          <w:sz w:val="22"/>
-          <w:szCs w:val="22"/>
-          <w:lang w:eastAsia="en-US"/>
-        </w:rPr>
-        <w:t>PinaColada</w:t>
-      </w:r>
-      <w:proofErr w:type="spellEnd"/>
-      <w:r>
-        <w:rPr>
-          <w:rFonts w:ascii="Cambria" w:eastAsiaTheme="majorEastAsia" w:hAnsi="Cambria" w:cs="Arial"/>
-          <w:sz w:val="22"/>
-          <w:szCs w:val="22"/>
-          <w:lang w:eastAsia="en-US"/>
-        </w:rPr>
-        <w:t>”.</w:t>
-      </w:r>
-    </w:p>
-    <w:p>
-      <w:pPr>
-        <w:pStyle w:val="StandardWeb"/>
-        <w:spacing w:before="240" w:beforeAutospacing="0" w:after="240" w:afterAutospacing="0"/>
-        <w:rPr>
-          <w:rFonts w:ascii="Cambria" w:eastAsiaTheme="majorEastAsia" w:hAnsi="Cambria" w:cs="Arial"/>
-          <w:sz w:val="22"/>
-          <w:szCs w:val="22"/>
-          <w:lang w:eastAsia="en-US"/>
-        </w:rPr>
-      </w:pPr>
-      <w:r>
-        <w:rPr>
-          <w:rFonts w:ascii="Cambria" w:eastAsiaTheme="majorEastAsia" w:hAnsi="Cambria" w:cs="Arial"/>
-          <w:sz w:val="22"/>
-          <w:szCs w:val="22"/>
-          <w:lang w:eastAsia="en-US"/>
-        </w:rPr>
-        <w:t xml:space="preserve">Nach der Idee kam die Umsetzung und so kopierte ich das </w:t>
-      </w:r>
-      <w:proofErr w:type="spellStart"/>
-      <w:r>
-        <w:rPr>
-          <w:rFonts w:ascii="Cambria" w:eastAsiaTheme="majorEastAsia" w:hAnsi="Cambria" w:cs="Arial"/>
-          <w:sz w:val="22"/>
-          <w:szCs w:val="22"/>
-          <w:lang w:eastAsia="en-US"/>
-        </w:rPr>
-        <w:t>working</w:t>
-      </w:r>
-      <w:proofErr w:type="spellEnd"/>
-      <w:r>
-        <w:rPr>
-          <w:rFonts w:ascii="Cambria" w:eastAsiaTheme="majorEastAsia" w:hAnsi="Cambria" w:cs="Arial"/>
-          <w:sz w:val="22"/>
-          <w:szCs w:val="22"/>
-          <w:lang w:eastAsia="en-US"/>
-        </w:rPr>
-        <w:t xml:space="preserve">-directory auf meinen </w:t>
-      </w:r>
-      <w:proofErr w:type="gramStart"/>
-      <w:r>
-        <w:rPr>
-          <w:rFonts w:ascii="Cambria" w:eastAsiaTheme="majorEastAsia" w:hAnsi="Cambria" w:cs="Arial"/>
-          <w:sz w:val="22"/>
-          <w:szCs w:val="22"/>
-          <w:lang w:eastAsia="en-US"/>
-        </w:rPr>
-        <w:t>PC</w:t>
-      </w:r>
-      <w:proofErr w:type="gramEnd"/>
-      <w:r>
-        <w:rPr>
-          <w:rFonts w:ascii="Cambria" w:eastAsiaTheme="majorEastAsia" w:hAnsi="Cambria" w:cs="Arial"/>
-          <w:sz w:val="22"/>
-          <w:szCs w:val="22"/>
-          <w:lang w:eastAsia="en-US"/>
-        </w:rPr>
-        <w:t xml:space="preserve"> um darin arbeiten zu können. Weiters erschuf ich den Pfad “Drinks”, da wir uns darauf geeinigt hatten, dass ich für die Umsetzung der Drinks-Subklassen zuständig bin. </w:t>
-      </w:r>
-      <w:proofErr w:type="spellStart"/>
-      <w:r>
-        <w:rPr>
-          <w:rFonts w:ascii="Cambria" w:eastAsiaTheme="majorEastAsia" w:hAnsi="Cambria" w:cs="Arial"/>
-          <w:sz w:val="22"/>
-          <w:szCs w:val="22"/>
-          <w:lang w:eastAsia="en-US"/>
-        </w:rPr>
-        <w:t>Darufhin</w:t>
-      </w:r>
-      <w:proofErr w:type="spellEnd"/>
-      <w:r>
-        <w:rPr>
-          <w:rFonts w:ascii="Cambria" w:eastAsiaTheme="majorEastAsia" w:hAnsi="Cambria" w:cs="Arial"/>
-          <w:sz w:val="22"/>
-          <w:szCs w:val="22"/>
-          <w:lang w:eastAsia="en-US"/>
-        </w:rPr>
-        <w:t xml:space="preserve"> schrieb ich zuerst eine </w:t>
-      </w:r>
-      <w:proofErr w:type="spellStart"/>
-      <w:r>
-        <w:rPr>
-          <w:rFonts w:ascii="Cambria" w:eastAsiaTheme="majorEastAsia" w:hAnsi="Cambria" w:cs="Arial"/>
-          <w:sz w:val="22"/>
-          <w:szCs w:val="22"/>
-          <w:lang w:eastAsia="en-US"/>
-        </w:rPr>
-        <w:t>txt</w:t>
-      </w:r>
-      <w:proofErr w:type="spellEnd"/>
-      <w:r>
-        <w:rPr>
-          <w:rFonts w:ascii="Cambria" w:eastAsiaTheme="majorEastAsia" w:hAnsi="Cambria" w:cs="Arial"/>
-          <w:sz w:val="22"/>
-          <w:szCs w:val="22"/>
-          <w:lang w:eastAsia="en-US"/>
-        </w:rPr>
-        <w:t>-Datei und hielt darin fest, was ich plante in meinen Klassen zu implementieren. Daraufhin erstellte ich meine drei Klassen mit logikfreien Methoden und Variablen. Diese dokumentierte ich natürlich alle und pushte meine Änderungen auf den Drinks-Pfad mit einer kleinen Beschreibung.</w:t>
+        <w:t>Nach der Idee kam die Umsetzung und so kopierte ich das working-directory auf meinen PC um darin arbeiten zu können. Weiters erschuf ich den Pfad “Drinks”, da wir uns darauf geeinigt hatten, dass ich für die Umsetzung der Drinks-Subklassen zuständig bin. Darufhin schrieb ich zuerst eine txt-Datei und hielt darin fest, was ich plante in meinen Klassen zu implementieren. Daraufhin erstellte ich meine drei Klassen mit logikfreien Methoden und Variablen. Diese dokumentierte ich natürlich alle und pushte meine Änderungen auf den Drinks-Pfad mit einer kleinen Beschreibung.</w:t>
       </w:r>
     </w:p>
     <w:p>
@@ -986,7 +556,7 @@
                     <pic:cNvPicPr/>
                   </pic:nvPicPr>
                   <pic:blipFill>
-                    <a:blip r:embed="rId12">
+                    <a:blip r:embed="rId11">
                       <a:extLst>
                         <a:ext uri="{28A0092B-C50C-407E-A947-70E740481C1C}">
                           <a14:useLocalDpi xmlns:a14="http://schemas.microsoft.com/office/drawing/2010/main" val="0"/>
@@ -1031,9 +601,8 @@
           <w:szCs w:val="22"/>
           <w:lang w:eastAsia="en-US"/>
         </w:rPr>
-        <w:t xml:space="preserve">Um eine möglichst genaue Berechnung der Kalorien zu gewährleisten, habe ich mich auf der Seite </w:t>
-      </w:r>
-      <w:proofErr w:type="spellStart"/>
+        <w:t xml:space="preserve">Um eine möglichst genaue Berechnung der Kalorien zu gewährleisten, habe ich mich auf der Seite fatsecret, nach den Kalorienangaben der Zutaten, informiert. Diese Seite erschien mir sehr genau was dieses Thema betrifft, da andere Seiten auch ähnliche Werte anzeigten. Um das Programm jedoch einheitlich zu halten, habe ich meine Kalorien-Daten lediglich von dieser Seite. Um den Alkoholgehalt so genau wie möglich berechnen zu können, habe ich mich von mehreren Seiten beraten lassen, doch die meisten schienen sehr ähnliche Werte wie Wikipedia zu beinhalten, also entschloss ich mich Wikipedia als einheitliche Quelle für diesen Wert </w:t>
+      </w:r>
       <w:r>
         <w:rPr>
           <w:rFonts w:ascii="Cambria" w:eastAsiaTheme="majorEastAsia" w:hAnsi="Cambria" w:cs="Arial"/>
@@ -1041,18 +610,20 @@
           <w:szCs w:val="22"/>
           <w:lang w:eastAsia="en-US"/>
         </w:rPr>
-        <w:t>fatsecret</w:t>
-      </w:r>
-      <w:proofErr w:type="spellEnd"/>
-      <w:r>
+        <w:t>heranzuziehen.</w:t>
+      </w:r>
+    </w:p>
+    <w:p>
+      <w:pPr>
+        <w:pStyle w:val="StandardWeb"/>
+        <w:spacing w:before="240" w:beforeAutospacing="0" w:after="240" w:afterAutospacing="0"/>
         <w:rPr>
           <w:rFonts w:ascii="Cambria" w:eastAsiaTheme="majorEastAsia" w:hAnsi="Cambria" w:cs="Arial"/>
           <w:sz w:val="22"/>
           <w:szCs w:val="22"/>
           <w:lang w:eastAsia="en-US"/>
         </w:rPr>
-        <w:t xml:space="preserve">, nach den Kalorienangaben der Zutaten, informiert. Diese Seite erschien mir sehr genau was dieses Thema betrifft, da andere Seiten auch ähnliche Werte anzeigten. Um das Programm jedoch einheitlich zu halten, habe ich meine Kalorien-Daten lediglich von dieser Seite. Um den Alkoholgehalt so genau wie möglich berechnen zu können, habe ich mich von mehreren Seiten beraten lassen, doch die meisten schienen sehr ähnliche Werte wie Wikipedia zu beinhalten, also entschloss ich mich Wikipedia als einheitliche Quelle für diesen Wert </w:t>
-      </w:r>
+      </w:pPr>
       <w:r>
         <w:rPr>
           <w:rFonts w:ascii="Cambria" w:eastAsiaTheme="majorEastAsia" w:hAnsi="Cambria" w:cs="Arial"/>
@@ -1060,65 +631,24 @@
           <w:szCs w:val="22"/>
           <w:lang w:eastAsia="en-US"/>
         </w:rPr>
-        <w:t>heranzuziehen.</w:t>
+        <w:t>Als Nächstes ging ich an die Umsetzung der Funktionen, damit diese auch testbar sind. Im Laufe dieser Arbeiten habe ich die Änderungen immer wieder dokumentiert auf meinen Pfad gepushed. Als ich damit fertig war, fiel mir auf, dass ein paar weitere Funktionalitäten die Klassen deutlich verbessern würden und fügte diese samt Dokumentation - unter Absprache mit meinen beiden Kollegen - hinzu.</w:t>
       </w:r>
     </w:p>
     <w:p>
       <w:pPr>
-        <w:pStyle w:val="StandardWeb"/>
-        <w:spacing w:before="240" w:beforeAutospacing="0" w:after="240" w:afterAutospacing="0"/>
-        <w:rPr>
-          <w:rFonts w:ascii="Cambria" w:eastAsiaTheme="majorEastAsia" w:hAnsi="Cambria" w:cs="Arial"/>
-          <w:sz w:val="22"/>
-          <w:szCs w:val="22"/>
-          <w:lang w:eastAsia="en-US"/>
-        </w:rPr>
-      </w:pPr>
-      <w:r>
-        <w:rPr>
-          <w:rFonts w:ascii="Cambria" w:eastAsiaTheme="majorEastAsia" w:hAnsi="Cambria" w:cs="Arial"/>
-          <w:sz w:val="22"/>
-          <w:szCs w:val="22"/>
-          <w:lang w:eastAsia="en-US"/>
-        </w:rPr>
-        <w:t xml:space="preserve">Als Nächstes ging ich an die Umsetzung der Funktionen, damit diese auch testbar sind. Im Laufe dieser Arbeiten habe ich die Änderungen immer wieder dokumentiert auf meinen Pfad </w:t>
-      </w:r>
-      <w:proofErr w:type="spellStart"/>
-      <w:r>
-        <w:rPr>
-          <w:rFonts w:ascii="Cambria" w:eastAsiaTheme="majorEastAsia" w:hAnsi="Cambria" w:cs="Arial"/>
-          <w:sz w:val="22"/>
-          <w:szCs w:val="22"/>
-          <w:lang w:eastAsia="en-US"/>
-        </w:rPr>
-        <w:t>gepushed</w:t>
-      </w:r>
-      <w:proofErr w:type="spellEnd"/>
-      <w:r>
-        <w:rPr>
-          <w:rFonts w:ascii="Cambria" w:eastAsiaTheme="majorEastAsia" w:hAnsi="Cambria" w:cs="Arial"/>
-          <w:sz w:val="22"/>
-          <w:szCs w:val="22"/>
-          <w:lang w:eastAsia="en-US"/>
-        </w:rPr>
-        <w:t>. Als ich damit fertig war, fiel mir auf, dass ein paar weitere Funktionalitäten die Klassen deutlich verbessern würden und fügte diese samt Dokumentation - unter Absprache mit meinen beiden Kollegen - hinzu.</w:t>
-      </w:r>
+        <w:pStyle w:val="berschrift4"/>
+      </w:pPr>
     </w:p>
     <w:p>
       <w:pPr>
         <w:pStyle w:val="berschrift4"/>
       </w:pPr>
+      <w:r>
+        <w:t>Detailliertes Vorgehen Sebastian Toporsch:</w:t>
+      </w:r>
     </w:p>
     <w:p>
       <w:pPr>
-        <w:pStyle w:val="berschrift4"/>
-      </w:pPr>
-      <w:r>
-        <w:t>Detailliertes Vorgehen Sebastian Toporsch:</w:t>
-      </w:r>
-    </w:p>
-    <w:p>
-      <w:pPr>
         <w:spacing w:after="80" w:line="240" w:lineRule="auto"/>
         <w:jc w:val="left"/>
       </w:pPr>
@@ -1141,38 +671,15 @@
         <w:t>meine Teammitglieder</w:t>
       </w:r>
       <w:r>
-        <w:t xml:space="preserve"> ein. Dafür ging ich bei meinem Repository auf „Settings“ und dann auf „Manage </w:t>
-      </w:r>
-      <w:proofErr w:type="spellStart"/>
-      <w:r>
-        <w:t>access</w:t>
-      </w:r>
-      <w:proofErr w:type="spellEnd"/>
-      <w:r>
-        <w:t>“. Danach musste ich die beiden noch nach entweder ihrer Email oder ihrem Nutzernamen</w:t>
-      </w:r>
-      <w:r>
-        <w:t xml:space="preserve"> fragen und dann bei „</w:t>
-      </w:r>
-      <w:proofErr w:type="spellStart"/>
-      <w:r>
-        <w:t>Invite</w:t>
-      </w:r>
-      <w:proofErr w:type="spellEnd"/>
-      <w:r>
-        <w:t xml:space="preserve"> a </w:t>
-      </w:r>
-      <w:proofErr w:type="spellStart"/>
-      <w:r>
-        <w:t>collaborator</w:t>
-      </w:r>
-      <w:proofErr w:type="spellEnd"/>
-      <w:r>
-        <w:t>“ die Daten, die sie mir angesagt hatten, eingeben.</w:t>
+        <w:t xml:space="preserve"> ein. Dafür ging ich bei meinem Repository auf „Settings“ und dann auf „Manage access“. Danach musste ich die beiden noch nach entweder ihrer Email oder ihrem Nutzernamen</w:t>
+      </w:r>
+      <w:r>
+        <w:t xml:space="preserve"> fragen und dann bei „Invite a collaborator“ die Daten, die sie mir angesagt hatten, eingeben.</w:t>
       </w:r>
       <w:r>
         <w:rPr>
           <w:noProof/>
+          <w:lang w:eastAsia="de-AT"/>
         </w:rPr>
         <w:drawing>
           <wp:inline distT="0" distB="0" distL="0" distR="0" wp14:anchorId="47ECE9D2" wp14:editId="2C480BD1">
@@ -1192,7 +699,7 @@
                     </pic:cNvPicPr>
                   </pic:nvPicPr>
                   <pic:blipFill>
-                    <a:blip r:embed="rId13">
+                    <a:blip r:embed="rId12">
                       <a:extLst>
                         <a:ext uri="{28A0092B-C50C-407E-A947-70E740481C1C}">
                           <a14:useLocalDpi xmlns:a14="http://schemas.microsoft.com/office/drawing/2010/main" val="0"/>
@@ -1237,20 +744,7 @@
         <w:t xml:space="preserve">Nachdem sowohl Tobias als auch Jan ihre Klassen und Subklassen erstellt und gepusht hatten, habe ich die Tests gemacht. </w:t>
       </w:r>
       <w:r>
-        <w:t xml:space="preserve">Dafür drückte ich bei angewählter Klasse </w:t>
-      </w:r>
-      <w:proofErr w:type="spellStart"/>
-      <w:r>
-        <w:t>ALT+</w:t>
-      </w:r>
-      <w:proofErr w:type="gramStart"/>
-      <w:r>
-        <w:t>Enter</w:t>
-      </w:r>
-      <w:proofErr w:type="spellEnd"/>
-      <w:proofErr w:type="gramEnd"/>
-      <w:r>
-        <w:t xml:space="preserve"> um ein Dialogfenster zu öffnen und wählte die Option: „Create Test“ aus.</w:t>
+        <w:t>Dafür drückte ich bei angewählter Klasse ALT+Enter um ein Dialogfenster zu öffnen und wählte die Option: „Create Test“ aus.</w:t>
       </w:r>
       <w:r>
         <w:rPr>
@@ -1261,6 +755,7 @@
       <w:r>
         <w:rPr>
           <w:noProof/>
+          <w:lang w:eastAsia="de-AT"/>
         </w:rPr>
         <w:drawing>
           <wp:inline distT="0" distB="0" distL="0" distR="0" wp14:anchorId="01124B82" wp14:editId="35E76995">
@@ -1280,7 +775,7 @@
                     </pic:cNvPicPr>
                   </pic:nvPicPr>
                   <pic:blipFill>
-                    <a:blip r:embed="rId14">
+                    <a:blip r:embed="rId13">
                       <a:extLst>
                         <a:ext uri="{28A0092B-C50C-407E-A947-70E740481C1C}">
                           <a14:useLocalDpi xmlns:a14="http://schemas.microsoft.com/office/drawing/2010/main" val="0"/>
@@ -1329,6 +824,7 @@
       <w:r>
         <w:rPr>
           <w:noProof/>
+          <w:lang w:eastAsia="de-AT"/>
         </w:rPr>
         <w:drawing>
           <wp:inline distT="0" distB="0" distL="0" distR="0" wp14:anchorId="27DC1DCE" wp14:editId="0432C373">
@@ -1348,7 +844,7 @@
                     </pic:cNvPicPr>
                   </pic:nvPicPr>
                   <pic:blipFill>
-                    <a:blip r:embed="rId15">
+                    <a:blip r:embed="rId14">
                       <a:extLst>
                         <a:ext uri="{28A0092B-C50C-407E-A947-70E740481C1C}">
                           <a14:useLocalDpi xmlns:a14="http://schemas.microsoft.com/office/drawing/2010/main" val="0"/>
@@ -1475,7 +971,7 @@
           <w:lang w:val="en-GB"/>
         </w:rPr>
       </w:pPr>
-      <w:hyperlink r:id="rId16" w:history="1">
+      <w:hyperlink r:id="rId15" w:history="1">
         <w:r>
           <w:rPr>
             <w:rStyle w:val="Hyperlink"/>
@@ -1516,7 +1012,7 @@
           <w:lang w:val="en-GB"/>
         </w:rPr>
       </w:pPr>
-      <w:hyperlink r:id="rId17" w:history="1">
+      <w:hyperlink r:id="rId16" w:history="1">
         <w:r>
           <w:rPr>
             <w:rStyle w:val="Hyperlink"/>
@@ -1541,39 +1037,23 @@
           <w:lang w:val="en-GB"/>
         </w:rPr>
       </w:pPr>
-      <w:proofErr w:type="spellStart"/>
       <w:r>
         <w:rPr>
           <w:lang w:val="en-GB"/>
         </w:rPr>
-        <w:t>Kalorien</w:t>
-      </w:r>
-      <w:proofErr w:type="spellEnd"/>
-      <w:r>
-        <w:rPr>
-          <w:lang w:val="en-GB"/>
-        </w:rPr>
-        <w:t>:</w:t>
+        <w:t>Kalorien:</w:t>
       </w:r>
     </w:p>
     <w:p>
       <w:pPr>
         <w:spacing w:after="80" w:line="240" w:lineRule="auto"/>
       </w:pPr>
-      <w:hyperlink r:id="rId18" w:history="1">
+      <w:hyperlink r:id="rId17" w:history="1">
         <w:r>
           <w:rPr>
             <w:rStyle w:val="Hyperlink"/>
           </w:rPr>
-          <w:t>https://www.fatsecret.c</w:t>
-        </w:r>
-        <w:bookmarkStart w:id="0" w:name="_GoBack"/>
-        <w:bookmarkEnd w:id="0"/>
-        <w:r>
-          <w:rPr>
-            <w:rStyle w:val="Hyperlink"/>
-          </w:rPr>
-          <w:t>om/</w:t>
+          <w:t>https://www.fatsecret.com/</w:t>
         </w:r>
       </w:hyperlink>
     </w:p>
@@ -1597,7 +1077,7 @@
           <w:lang w:val="en-GB"/>
         </w:rPr>
       </w:pPr>
-      <w:hyperlink r:id="rId19" w:history="1">
+      <w:hyperlink r:id="rId18" w:history="1">
         <w:r>
           <w:rPr>
             <w:rStyle w:val="Hyperlink"/>
@@ -1670,14 +1150,12 @@
       <w:r>
         <w:t>&gt;-Abgabe&lt;</w:t>
       </w:r>
-      <w:proofErr w:type="spellStart"/>
       <w:r>
         <w:rPr>
           <w:color w:val="FF0000"/>
         </w:rPr>
         <w:t>Nr</w:t>
       </w:r>
-      <w:proofErr w:type="spellEnd"/>
       <w:r>
         <w:t>&gt;-</w:t>
       </w:r>
@@ -1709,24 +1187,17 @@
         <w:t>&gt;</w:t>
       </w:r>
       <w:r>
-        <w:t>.</w:t>
-      </w:r>
-      <w:proofErr w:type="spellStart"/>
-      <w:r>
-        <w:t>pdf</w:t>
-      </w:r>
-      <w:proofErr w:type="spellEnd"/>
+        <w:t>.pdf</w:t>
+      </w:r>
       <w:r>
         <w:br/>
       </w:r>
-      <w:proofErr w:type="spellStart"/>
       <w:r>
         <w:rPr>
           <w:b/>
         </w:rPr>
         <w:t>zB</w:t>
       </w:r>
-      <w:proofErr w:type="spellEnd"/>
       <w:r>
         <w:rPr>
           <w:b/>
@@ -1755,14 +1226,7 @@
       </w:r>
       <w:r>
         <w:br/>
-      </w:r>
-      <w:proofErr w:type="spellStart"/>
-      <w:r>
-        <w:t>zB</w:t>
-      </w:r>
-      <w:proofErr w:type="spellEnd"/>
-      <w:r>
-        <w:t xml:space="preserve">: </w:t>
+        <w:t xml:space="preserve">zB: </w:t>
       </w:r>
       <w:hyperlink w:history="1">
         <w:r>
@@ -1785,8 +1249,8 @@
       </w:r>
     </w:p>
     <w:sectPr>
-      <w:headerReference w:type="default" r:id="rId20"/>
-      <w:footerReference w:type="default" r:id="rId21"/>
+      <w:headerReference w:type="default" r:id="rId19"/>
+      <w:footerReference w:type="default" r:id="rId20"/>
       <w:type w:val="continuous"/>
       <w:pgSz w:w="11906" w:h="16838"/>
       <w:pgMar w:top="1417" w:right="1417" w:bottom="1134" w:left="1417" w:header="708" w:footer="708" w:gutter="0"/>
@@ -1798,7 +1262,7 @@
 </file>
 
 <file path=word/endnotes.xml><?xml version="1.0" encoding="utf-8"?>
-<w:endnotes xmlns:wpc="http://schemas.microsoft.com/office/word/2010/wordprocessingCanvas" xmlns:cx="http://schemas.microsoft.com/office/drawing/2014/chartex" xmlns:cx1="http://schemas.microsoft.com/office/drawing/2015/9/8/chartex" xmlns:cx2="http://schemas.microsoft.com/office/drawing/2015/10/21/chartex" xmlns:cx3="http://schemas.microsoft.com/office/drawing/2016/5/9/chartex" xmlns:cx4="http://schemas.microsoft.com/office/drawing/2016/5/10/chartex" xmlns:cx5="http://schemas.microsoft.com/office/drawing/2016/5/11/chartex" xmlns:cx6="http://schemas.microsoft.com/office/drawing/2016/5/12/chartex" xmlns:cx7="http://schemas.microsoft.com/office/drawing/2016/5/13/chartex" xmlns:cx8="http://schemas.microsoft.com/office/drawing/2016/5/14/chartex" xmlns:mc="http://schemas.openxmlformats.org/markup-compatibility/2006" xmlns:aink="http://schemas.microsoft.com/office/drawing/2016/ink" xmlns:am3d="http://schemas.microsoft.com/office/drawing/2017/model3d" xmlns:o="urn:schemas-microsoft-com:office:office" xmlns:r="http://schemas.openxmlformats.org/officeDocument/2006/relationships" xmlns:m="http://schemas.openxmlformats.org/officeDocument/2006/math" xmlns:v="urn:schemas-microsoft-com:vml" xmlns:wp14="http://schemas.microsoft.com/office/word/2010/wordprocessingDrawing" xmlns:wp="http://schemas.openxmlformats.org/drawingml/2006/wordprocessingDrawing" xmlns:w10="urn:schemas-microsoft-com:office:word" xmlns:w="http://schemas.openxmlformats.org/wordprocessingml/2006/main" xmlns:w14="http://schemas.microsoft.com/office/word/2010/wordml" xmlns:w15="http://schemas.microsoft.com/office/word/2012/wordml" xmlns:w16cid="http://schemas.microsoft.com/office/word/2016/wordml/cid" xmlns:w16se="http://schemas.microsoft.com/office/word/2015/wordml/symex" xmlns:wpg="http://schemas.microsoft.com/office/word/2010/wordprocessingGroup" xmlns:wpi="http://schemas.microsoft.com/office/word/2010/wordprocessingInk" xmlns:wne="http://schemas.microsoft.com/office/word/2006/wordml" xmlns:wps="http://schemas.microsoft.com/office/word/2010/wordprocessingShape" mc:Ignorable="w14 w15 w16se w16cid wp14">
+<w:endnotes xmlns:wpc="http://schemas.microsoft.com/office/word/2010/wordprocessingCanvas" xmlns:cx="http://schemas.microsoft.com/office/drawing/2014/chartex" xmlns:mc="http://schemas.openxmlformats.org/markup-compatibility/2006" xmlns:o="urn:schemas-microsoft-com:office:office" xmlns:r="http://schemas.openxmlformats.org/officeDocument/2006/relationships" xmlns:m="http://schemas.openxmlformats.org/officeDocument/2006/math" xmlns:v="urn:schemas-microsoft-com:vml" xmlns:wp14="http://schemas.microsoft.com/office/word/2010/wordprocessingDrawing" xmlns:wp="http://schemas.openxmlformats.org/drawingml/2006/wordprocessingDrawing" xmlns:w10="urn:schemas-microsoft-com:office:word" xmlns:w="http://schemas.openxmlformats.org/wordprocessingml/2006/main" xmlns:w14="http://schemas.microsoft.com/office/word/2010/wordml" xmlns:w15="http://schemas.microsoft.com/office/word/2012/wordml" xmlns:w16se="http://schemas.microsoft.com/office/word/2015/wordml/symex" xmlns:wpg="http://schemas.microsoft.com/office/word/2010/wordprocessingGroup" xmlns:wpi="http://schemas.microsoft.com/office/word/2010/wordprocessingInk" xmlns:wne="http://schemas.microsoft.com/office/word/2006/wordml" xmlns:wps="http://schemas.microsoft.com/office/word/2010/wordprocessingShape" mc:Ignorable="w14 w15 w16se wp14">
   <w:endnote w:type="separator" w:id="-1">
     <w:p>
       <w:pPr>
@@ -1823,7 +1287,7 @@
 </file>
 
 <file path=word/footer1.xml><?xml version="1.0" encoding="utf-8"?>
-<w:ftr xmlns:wpc="http://schemas.microsoft.com/office/word/2010/wordprocessingCanvas" xmlns:cx="http://schemas.microsoft.com/office/drawing/2014/chartex" xmlns:cx1="http://schemas.microsoft.com/office/drawing/2015/9/8/chartex" xmlns:cx2="http://schemas.microsoft.com/office/drawing/2015/10/21/chartex" xmlns:cx3="http://schemas.microsoft.com/office/drawing/2016/5/9/chartex" xmlns:cx4="http://schemas.microsoft.com/office/drawing/2016/5/10/chartex" xmlns:cx5="http://schemas.microsoft.com/office/drawing/2016/5/11/chartex" xmlns:cx6="http://schemas.microsoft.com/office/drawing/2016/5/12/chartex" xmlns:cx7="http://schemas.microsoft.com/office/drawing/2016/5/13/chartex" xmlns:cx8="http://schemas.microsoft.com/office/drawing/2016/5/14/chartex" xmlns:mc="http://schemas.openxmlformats.org/markup-compatibility/2006" xmlns:aink="http://schemas.microsoft.com/office/drawing/2016/ink" xmlns:am3d="http://schemas.microsoft.com/office/drawing/2017/model3d" xmlns:o="urn:schemas-microsoft-com:office:office" xmlns:r="http://schemas.openxmlformats.org/officeDocument/2006/relationships" xmlns:m="http://schemas.openxmlformats.org/officeDocument/2006/math" xmlns:v="urn:schemas-microsoft-com:vml" xmlns:wp14="http://schemas.microsoft.com/office/word/2010/wordprocessingDrawing" xmlns:wp="http://schemas.openxmlformats.org/drawingml/2006/wordprocessingDrawing" xmlns:w10="urn:schemas-microsoft-com:office:word" xmlns:w="http://schemas.openxmlformats.org/wordprocessingml/2006/main" xmlns:w14="http://schemas.microsoft.com/office/word/2010/wordml" xmlns:w15="http://schemas.microsoft.com/office/word/2012/wordml" xmlns:w16cid="http://schemas.microsoft.com/office/word/2016/wordml/cid" xmlns:w16se="http://schemas.microsoft.com/office/word/2015/wordml/symex" xmlns:wpg="http://schemas.microsoft.com/office/word/2010/wordprocessingGroup" xmlns:wpi="http://schemas.microsoft.com/office/word/2010/wordprocessingInk" xmlns:wne="http://schemas.microsoft.com/office/word/2006/wordml" xmlns:wps="http://schemas.microsoft.com/office/word/2010/wordprocessingShape" mc:Ignorable="w14 w15 w16se w16cid wp14">
+<w:ftr xmlns:wpc="http://schemas.microsoft.com/office/word/2010/wordprocessingCanvas" xmlns:cx="http://schemas.microsoft.com/office/drawing/2014/chartex" xmlns:mc="http://schemas.openxmlformats.org/markup-compatibility/2006" xmlns:o="urn:schemas-microsoft-com:office:office" xmlns:r="http://schemas.openxmlformats.org/officeDocument/2006/relationships" xmlns:m="http://schemas.openxmlformats.org/officeDocument/2006/math" xmlns:v="urn:schemas-microsoft-com:vml" xmlns:wp14="http://schemas.microsoft.com/office/word/2010/wordprocessingDrawing" xmlns:wp="http://schemas.openxmlformats.org/drawingml/2006/wordprocessingDrawing" xmlns:w10="urn:schemas-microsoft-com:office:word" xmlns:w="http://schemas.openxmlformats.org/wordprocessingml/2006/main" xmlns:w14="http://schemas.microsoft.com/office/word/2010/wordml" xmlns:w15="http://schemas.microsoft.com/office/word/2012/wordml" xmlns:w16se="http://schemas.microsoft.com/office/word/2015/wordml/symex" xmlns:wpg="http://schemas.microsoft.com/office/word/2010/wordprocessingGroup" xmlns:wpi="http://schemas.microsoft.com/office/word/2010/wordprocessingInk" xmlns:wne="http://schemas.microsoft.com/office/word/2006/wordml" xmlns:wps="http://schemas.microsoft.com/office/word/2010/wordprocessingShape" mc:Ignorable="w14 w15 w16se wp14">
   <w:p>
     <w:pPr>
       <w:pBdr>
@@ -1906,7 +1370,7 @@
         <w:noProof/>
         <w:lang w:val="de-DE"/>
       </w:rPr>
-      <w:t>5</w:t>
+      <w:t>7</w:t>
     </w:r>
     <w:r>
       <w:fldChar w:fldCharType="end"/>
@@ -1943,7 +1407,7 @@
         <w:noProof/>
         <w:lang w:val="de-DE"/>
       </w:rPr>
-      <w:t>6</w:t>
+      <w:t>7</w:t>
     </w:r>
     <w:r>
       <w:rPr>
@@ -1957,7 +1421,7 @@
 </file>
 
 <file path=word/footnotes.xml><?xml version="1.0" encoding="utf-8"?>
-<w:footnotes xmlns:wpc="http://schemas.microsoft.com/office/word/2010/wordprocessingCanvas" xmlns:cx="http://schemas.microsoft.com/office/drawing/2014/chartex" xmlns:cx1="http://schemas.microsoft.com/office/drawing/2015/9/8/chartex" xmlns:cx2="http://schemas.microsoft.com/office/drawing/2015/10/21/chartex" xmlns:cx3="http://schemas.microsoft.com/office/drawing/2016/5/9/chartex" xmlns:cx4="http://schemas.microsoft.com/office/drawing/2016/5/10/chartex" xmlns:cx5="http://schemas.microsoft.com/office/drawing/2016/5/11/chartex" xmlns:cx6="http://schemas.microsoft.com/office/drawing/2016/5/12/chartex" xmlns:cx7="http://schemas.microsoft.com/office/drawing/2016/5/13/chartex" xmlns:cx8="http://schemas.microsoft.com/office/drawing/2016/5/14/chartex" xmlns:mc="http://schemas.openxmlformats.org/markup-compatibility/2006" xmlns:aink="http://schemas.microsoft.com/office/drawing/2016/ink" xmlns:am3d="http://schemas.microsoft.com/office/drawing/2017/model3d" xmlns:o="urn:schemas-microsoft-com:office:office" xmlns:r="http://schemas.openxmlformats.org/officeDocument/2006/relationships" xmlns:m="http://schemas.openxmlformats.org/officeDocument/2006/math" xmlns:v="urn:schemas-microsoft-com:vml" xmlns:wp14="http://schemas.microsoft.com/office/word/2010/wordprocessingDrawing" xmlns:wp="http://schemas.openxmlformats.org/drawingml/2006/wordprocessingDrawing" xmlns:w10="urn:schemas-microsoft-com:office:word" xmlns:w="http://schemas.openxmlformats.org/wordprocessingml/2006/main" xmlns:w14="http://schemas.microsoft.com/office/word/2010/wordml" xmlns:w15="http://schemas.microsoft.com/office/word/2012/wordml" xmlns:w16cid="http://schemas.microsoft.com/office/word/2016/wordml/cid" xmlns:w16se="http://schemas.microsoft.com/office/word/2015/wordml/symex" xmlns:wpg="http://schemas.microsoft.com/office/word/2010/wordprocessingGroup" xmlns:wpi="http://schemas.microsoft.com/office/word/2010/wordprocessingInk" xmlns:wne="http://schemas.microsoft.com/office/word/2006/wordml" xmlns:wps="http://schemas.microsoft.com/office/word/2010/wordprocessingShape" mc:Ignorable="w14 w15 w16se w16cid wp14">
+<w:footnotes xmlns:wpc="http://schemas.microsoft.com/office/word/2010/wordprocessingCanvas" xmlns:cx="http://schemas.microsoft.com/office/drawing/2014/chartex" xmlns:mc="http://schemas.openxmlformats.org/markup-compatibility/2006" xmlns:o="urn:schemas-microsoft-com:office:office" xmlns:r="http://schemas.openxmlformats.org/officeDocument/2006/relationships" xmlns:m="http://schemas.openxmlformats.org/officeDocument/2006/math" xmlns:v="urn:schemas-microsoft-com:vml" xmlns:wp14="http://schemas.microsoft.com/office/word/2010/wordprocessingDrawing" xmlns:wp="http://schemas.openxmlformats.org/drawingml/2006/wordprocessingDrawing" xmlns:w10="urn:schemas-microsoft-com:office:word" xmlns:w="http://schemas.openxmlformats.org/wordprocessingml/2006/main" xmlns:w14="http://schemas.microsoft.com/office/word/2010/wordml" xmlns:w15="http://schemas.microsoft.com/office/word/2012/wordml" xmlns:w16se="http://schemas.microsoft.com/office/word/2015/wordml/symex" xmlns:wpg="http://schemas.microsoft.com/office/word/2010/wordprocessingGroup" xmlns:wpi="http://schemas.microsoft.com/office/word/2010/wordprocessingInk" xmlns:wne="http://schemas.microsoft.com/office/word/2006/wordml" xmlns:wps="http://schemas.microsoft.com/office/word/2010/wordprocessingShape" mc:Ignorable="w14 w15 w16se wp14">
   <w:footnote w:type="separator" w:id="-1">
     <w:p>
       <w:pPr>
@@ -1982,7 +1446,7 @@
 </file>
 
 <file path=word/header1.xml><?xml version="1.0" encoding="utf-8"?>
-<w:hdr xmlns:wpc="http://schemas.microsoft.com/office/word/2010/wordprocessingCanvas" xmlns:cx="http://schemas.microsoft.com/office/drawing/2014/chartex" xmlns:cx1="http://schemas.microsoft.com/office/drawing/2015/9/8/chartex" xmlns:cx2="http://schemas.microsoft.com/office/drawing/2015/10/21/chartex" xmlns:cx3="http://schemas.microsoft.com/office/drawing/2016/5/9/chartex" xmlns:cx4="http://schemas.microsoft.com/office/drawing/2016/5/10/chartex" xmlns:cx5="http://schemas.microsoft.com/office/drawing/2016/5/11/chartex" xmlns:cx6="http://schemas.microsoft.com/office/drawing/2016/5/12/chartex" xmlns:cx7="http://schemas.microsoft.com/office/drawing/2016/5/13/chartex" xmlns:cx8="http://schemas.microsoft.com/office/drawing/2016/5/14/chartex" xmlns:mc="http://schemas.openxmlformats.org/markup-compatibility/2006" xmlns:aink="http://schemas.microsoft.com/office/drawing/2016/ink" xmlns:am3d="http://schemas.microsoft.com/office/drawing/2017/model3d" xmlns:o="urn:schemas-microsoft-com:office:office" xmlns:r="http://schemas.openxmlformats.org/officeDocument/2006/relationships" xmlns:m="http://schemas.openxmlformats.org/officeDocument/2006/math" xmlns:v="urn:schemas-microsoft-com:vml" xmlns:wp14="http://schemas.microsoft.com/office/word/2010/wordprocessingDrawing" xmlns:wp="http://schemas.openxmlformats.org/drawingml/2006/wordprocessingDrawing" xmlns:w10="urn:schemas-microsoft-com:office:word" xmlns:w="http://schemas.openxmlformats.org/wordprocessingml/2006/main" xmlns:w14="http://schemas.microsoft.com/office/word/2010/wordml" xmlns:w15="http://schemas.microsoft.com/office/word/2012/wordml" xmlns:w16cid="http://schemas.microsoft.com/office/word/2016/wordml/cid" xmlns:w16se="http://schemas.microsoft.com/office/word/2015/wordml/symex" xmlns:wpg="http://schemas.microsoft.com/office/word/2010/wordprocessingGroup" xmlns:wpi="http://schemas.microsoft.com/office/word/2010/wordprocessingInk" xmlns:wne="http://schemas.microsoft.com/office/word/2006/wordml" xmlns:wps="http://schemas.microsoft.com/office/word/2010/wordprocessingShape" mc:Ignorable="w14 w15 w16se w16cid wp14">
+<w:hdr xmlns:wpc="http://schemas.microsoft.com/office/word/2010/wordprocessingCanvas" xmlns:cx="http://schemas.microsoft.com/office/drawing/2014/chartex" xmlns:mc="http://schemas.openxmlformats.org/markup-compatibility/2006" xmlns:o="urn:schemas-microsoft-com:office:office" xmlns:r="http://schemas.openxmlformats.org/officeDocument/2006/relationships" xmlns:m="http://schemas.openxmlformats.org/officeDocument/2006/math" xmlns:v="urn:schemas-microsoft-com:vml" xmlns:wp14="http://schemas.microsoft.com/office/word/2010/wordprocessingDrawing" xmlns:wp="http://schemas.openxmlformats.org/drawingml/2006/wordprocessingDrawing" xmlns:w10="urn:schemas-microsoft-com:office:word" xmlns:w="http://schemas.openxmlformats.org/wordprocessingml/2006/main" xmlns:w14="http://schemas.microsoft.com/office/word/2010/wordml" xmlns:w15="http://schemas.microsoft.com/office/word/2012/wordml" xmlns:w16se="http://schemas.microsoft.com/office/word/2015/wordml/symex" xmlns:wpg="http://schemas.microsoft.com/office/word/2010/wordprocessingGroup" xmlns:wpi="http://schemas.microsoft.com/office/word/2010/wordprocessingInk" xmlns:wne="http://schemas.microsoft.com/office/word/2006/wordml" xmlns:wps="http://schemas.microsoft.com/office/word/2010/wordprocessingShape" mc:Ignorable="w14 w15 w16se wp14">
   <w:p>
     <w:pPr>
       <w:pBdr>
@@ -2120,7 +1584,7 @@
             </wp:anchor>
           </w:drawing>
         </mc:Choice>
-        <mc:Fallback>
+        <mc:Fallback xmlns:w16cid="http://schemas.microsoft.com/office/word/2016/wordml/cid" xmlns:am3d="http://schemas.microsoft.com/office/drawing/2017/model3d" xmlns:aink="http://schemas.microsoft.com/office/drawing/2016/ink" xmlns:cx8="http://schemas.microsoft.com/office/drawing/2016/5/14/chartex" xmlns:cx7="http://schemas.microsoft.com/office/drawing/2016/5/13/chartex" xmlns:cx6="http://schemas.microsoft.com/office/drawing/2016/5/12/chartex" xmlns:cx5="http://schemas.microsoft.com/office/drawing/2016/5/11/chartex" xmlns:cx4="http://schemas.microsoft.com/office/drawing/2016/5/10/chartex" xmlns:cx3="http://schemas.microsoft.com/office/drawing/2016/5/9/chartex" xmlns:cx2="http://schemas.microsoft.com/office/drawing/2015/10/21/chartex" xmlns:cx1="http://schemas.microsoft.com/office/drawing/2015/9/8/chartex">
           <w:pict>
             <v:shapetype w14:anchorId="56C71565" id="_x0000_t202" coordsize="21600,21600" o:spt="202" path="m,l,21600r21600,l21600,xe">
               <v:stroke joinstyle="miter"/>
@@ -2182,7 +1646,7 @@
 </file>
 
 <file path=word/numbering.xml><?xml version="1.0" encoding="utf-8"?>
-<w:numbering xmlns:wpc="http://schemas.microsoft.com/office/word/2010/wordprocessingCanvas" xmlns:cx="http://schemas.microsoft.com/office/drawing/2014/chartex" xmlns:cx1="http://schemas.microsoft.com/office/drawing/2015/9/8/chartex" xmlns:cx2="http://schemas.microsoft.com/office/drawing/2015/10/21/chartex" xmlns:cx3="http://schemas.microsoft.com/office/drawing/2016/5/9/chartex" xmlns:cx4="http://schemas.microsoft.com/office/drawing/2016/5/10/chartex" xmlns:cx5="http://schemas.microsoft.com/office/drawing/2016/5/11/chartex" xmlns:cx6="http://schemas.microsoft.com/office/drawing/2016/5/12/chartex" xmlns:cx7="http://schemas.microsoft.com/office/drawing/2016/5/13/chartex" xmlns:cx8="http://schemas.microsoft.com/office/drawing/2016/5/14/chartex" xmlns:mc="http://schemas.openxmlformats.org/markup-compatibility/2006" xmlns:aink="http://schemas.microsoft.com/office/drawing/2016/ink" xmlns:am3d="http://schemas.microsoft.com/office/drawing/2017/model3d" xmlns:o="urn:schemas-microsoft-com:office:office" xmlns:r="http://schemas.openxmlformats.org/officeDocument/2006/relationships" xmlns:m="http://schemas.openxmlformats.org/officeDocument/2006/math" xmlns:v="urn:schemas-microsoft-com:vml" xmlns:wp14="http://schemas.microsoft.com/office/word/2010/wordprocessingDrawing" xmlns:wp="http://schemas.openxmlformats.org/drawingml/2006/wordprocessingDrawing" xmlns:w10="urn:schemas-microsoft-com:office:word" xmlns:w="http://schemas.openxmlformats.org/wordprocessingml/2006/main" xmlns:w14="http://schemas.microsoft.com/office/word/2010/wordml" xmlns:w15="http://schemas.microsoft.com/office/word/2012/wordml" xmlns:w16cid="http://schemas.microsoft.com/office/word/2016/wordml/cid" xmlns:w16se="http://schemas.microsoft.com/office/word/2015/wordml/symex" xmlns:wpg="http://schemas.microsoft.com/office/word/2010/wordprocessingGroup" xmlns:wpi="http://schemas.microsoft.com/office/word/2010/wordprocessingInk" xmlns:wne="http://schemas.microsoft.com/office/word/2006/wordml" xmlns:wps="http://schemas.microsoft.com/office/word/2010/wordprocessingShape" mc:Ignorable="w14 w15 w16se w16cid wp14">
+<w:numbering xmlns:wpc="http://schemas.microsoft.com/office/word/2010/wordprocessingCanvas" xmlns:cx="http://schemas.microsoft.com/office/drawing/2014/chartex" xmlns:mc="http://schemas.openxmlformats.org/markup-compatibility/2006" xmlns:o="urn:schemas-microsoft-com:office:office" xmlns:r="http://schemas.openxmlformats.org/officeDocument/2006/relationships" xmlns:m="http://schemas.openxmlformats.org/officeDocument/2006/math" xmlns:v="urn:schemas-microsoft-com:vml" xmlns:wp14="http://schemas.microsoft.com/office/word/2010/wordprocessingDrawing" xmlns:wp="http://schemas.openxmlformats.org/drawingml/2006/wordprocessingDrawing" xmlns:w10="urn:schemas-microsoft-com:office:word" xmlns:w="http://schemas.openxmlformats.org/wordprocessingml/2006/main" xmlns:w14="http://schemas.microsoft.com/office/word/2010/wordml" xmlns:w15="http://schemas.microsoft.com/office/word/2012/wordml" xmlns:w16se="http://schemas.microsoft.com/office/word/2015/wordml/symex" xmlns:wpg="http://schemas.microsoft.com/office/word/2010/wordprocessingGroup" xmlns:wpi="http://schemas.microsoft.com/office/word/2010/wordprocessingInk" xmlns:wne="http://schemas.microsoft.com/office/word/2006/wordml" xmlns:wps="http://schemas.microsoft.com/office/word/2010/wordprocessingShape" mc:Ignorable="w14 w15 w16se wp14">
   <w:numPicBullet w:numPicBulletId="0">
     <w:pict>
       <v:shapetype id="_x0000_t75" coordsize="21600,21600" o:spt="75" o:preferrelative="t" path="m@4@5l@4@11@9@11@9@5xe" filled="f" stroked="f">
@@ -4711,7 +4175,7 @@
 </file>
 
 <file path=word/styles.xml><?xml version="1.0" encoding="utf-8"?>
-<w:styles xmlns:mc="http://schemas.openxmlformats.org/markup-compatibility/2006" xmlns:r="http://schemas.openxmlformats.org/officeDocument/2006/relationships" xmlns:w="http://schemas.openxmlformats.org/wordprocessingml/2006/main" xmlns:w14="http://schemas.microsoft.com/office/word/2010/wordml" xmlns:w15="http://schemas.microsoft.com/office/word/2012/wordml" xmlns:w16cid="http://schemas.microsoft.com/office/word/2016/wordml/cid" xmlns:w16se="http://schemas.microsoft.com/office/word/2015/wordml/symex" mc:Ignorable="w14 w15 w16se w16cid">
+<w:styles xmlns:mc="http://schemas.openxmlformats.org/markup-compatibility/2006" xmlns:r="http://schemas.openxmlformats.org/officeDocument/2006/relationships" xmlns:w="http://schemas.openxmlformats.org/wordprocessingml/2006/main" xmlns:w14="http://schemas.microsoft.com/office/word/2010/wordml" xmlns:w15="http://schemas.microsoft.com/office/word/2012/wordml" xmlns:w16se="http://schemas.microsoft.com/office/word/2015/wordml/symex" mc:Ignorable="w14 w15 w16se">
   <w:docDefaults>
     <w:rPrDefault>
       <w:rPr>
@@ -4727,7 +4191,7 @@
       </w:pPr>
     </w:pPrDefault>
   </w:docDefaults>
-  <w:latentStyles w:defLockedState="0" w:defUIPriority="99" w:defSemiHidden="0" w:defUnhideWhenUsed="0" w:defQFormat="0" w:count="377">
+  <w:latentStyles w:defLockedState="0" w:defUIPriority="99" w:defSemiHidden="0" w:defUnhideWhenUsed="0" w:defQFormat="0" w:count="371">
     <w:lsdException w:name="Normal" w:uiPriority="0" w:qFormat="1"/>
     <w:lsdException w:name="heading 1" w:uiPriority="9" w:qFormat="1"/>
     <w:lsdException w:name="heading 2" w:semiHidden="1" w:uiPriority="9" w:unhideWhenUsed="1" w:qFormat="1"/>
@@ -5099,12 +4563,6 @@
     <w:lsdException w:name="List Table 5 Dark Accent 6" w:uiPriority="50"/>
     <w:lsdException w:name="List Table 6 Colorful Accent 6" w:uiPriority="51"/>
     <w:lsdException w:name="List Table 7 Colorful Accent 6" w:uiPriority="52"/>
-    <w:lsdException w:name="Mention" w:semiHidden="1" w:unhideWhenUsed="1"/>
-    <w:lsdException w:name="Smart Hyperlink" w:semiHidden="1" w:unhideWhenUsed="1"/>
-    <w:lsdException w:name="Hashtag" w:semiHidden="1" w:unhideWhenUsed="1"/>
-    <w:lsdException w:name="Unresolved Mention" w:semiHidden="1" w:unhideWhenUsed="1"/>
-    <w:lsdException w:name="Smart Link" w:semiHidden="1" w:unhideWhenUsed="1"/>
-    <w:lsdException w:name="Smart Link Error" w:semiHidden="1" w:unhideWhenUsed="1"/>
   </w:latentStyles>
   <w:style w:type="paragraph" w:default="1" w:styleId="Standard">
     <w:name w:val="Normal"/>
@@ -6256,7 +5714,7 @@
 </file>
 
 <file path=customXml/itemProps1.xml><?xml version="1.0" encoding="utf-8"?>
-<ds:datastoreItem xmlns:ds="http://schemas.openxmlformats.org/officeDocument/2006/customXml" ds:itemID="{8B74BD13-38AA-44D5-9DB6-130D6BBFAE68}">
+<ds:datastoreItem xmlns:ds="http://schemas.openxmlformats.org/officeDocument/2006/customXml" ds:itemID="{8E877DF7-7EB0-422A-A0D6-6F3B9BF9B5A7}">
   <ds:schemaRefs>
     <ds:schemaRef ds:uri="http://schemas.openxmlformats.org/officeDocument/2006/bibliography"/>
   </ds:schemaRefs>

</xml_diff>